<commit_message>
added unit tests, debugging, and LU caching, plus some logs
</commit_message>
<xml_diff>
--- a/docs/tools_project_proposal_TT.docx
+++ b/docs/tools_project_proposal_TT.docx
@@ -121,21 +121,7 @@
         <w:rPr>
           <w:rFonts w:ascii="Times New Roman" w:hAnsi="Times New Roman" w:cs="Times New Roman"/>
         </w:rPr>
-        <w:t xml:space="preserve">Profile and analyze performance </w:t>
-      </w:r>
-      <w:r>
-        <w:rPr>
-          <w:rFonts w:ascii="Times New Roman" w:hAnsi="Times New Roman" w:cs="Times New Roman"/>
-          <w:i/>
-          <w:iCs/>
-        </w:rPr>
-        <w:t>via</w:t>
-      </w:r>
-      <w:r>
-        <w:rPr>
-          <w:rFonts w:ascii="Times New Roman" w:hAnsi="Times New Roman" w:cs="Times New Roman"/>
-        </w:rPr>
-        <w:t xml:space="preserve"> MATLAB’s Profiler to identify runtime bottlenecks:</w:t>
+        <w:t>Compare Full Order Model (FOM) vs Reduced Order Model (ROM) implementations in terms of runtime and memory usage:</w:t>
       </w:r>
     </w:p>
     <w:p>
@@ -153,7 +139,39 @@
         <w:rPr>
           <w:rFonts w:ascii="Times New Roman" w:hAnsi="Times New Roman" w:cs="Times New Roman"/>
         </w:rPr>
-        <w:t>Which functions dominate computation time?</w:t>
+        <w:t xml:space="preserve">Can either or both implementations be improved further? </w:t>
+      </w:r>
+    </w:p>
+    <w:p>
+      <w:pPr>
+        <w:numPr>
+          <w:ilvl w:val="0"/>
+          <w:numId w:val="4"/>
+        </w:numPr>
+        <w:spacing w:line="360" w:lineRule="auto"/>
+        <w:rPr>
+          <w:rFonts w:ascii="Times New Roman" w:hAnsi="Times New Roman" w:cs="Times New Roman"/>
+        </w:rPr>
+      </w:pPr>
+      <w:r>
+        <w:rPr>
+          <w:rFonts w:ascii="Times New Roman" w:hAnsi="Times New Roman" w:cs="Times New Roman"/>
+        </w:rPr>
+        <w:t xml:space="preserve">Profile and analyze performance </w:t>
+      </w:r>
+      <w:r>
+        <w:rPr>
+          <w:rFonts w:ascii="Times New Roman" w:hAnsi="Times New Roman" w:cs="Times New Roman"/>
+          <w:i/>
+          <w:iCs/>
+        </w:rPr>
+        <w:t>via</w:t>
+      </w:r>
+      <w:r>
+        <w:rPr>
+          <w:rFonts w:ascii="Times New Roman" w:hAnsi="Times New Roman" w:cs="Times New Roman"/>
+        </w:rPr>
+        <w:t xml:space="preserve"> MATLAB’s Profiler to identify runtime bottlenecks:</w:t>
       </w:r>
     </w:p>
     <w:p>
@@ -171,25 +189,7 @@
         <w:rPr>
           <w:rFonts w:ascii="Times New Roman" w:hAnsi="Times New Roman" w:cs="Times New Roman"/>
         </w:rPr>
-        <w:t>How does ROM reduce those calls or their dimensionality?</w:t>
-      </w:r>
-    </w:p>
-    <w:p>
-      <w:pPr>
-        <w:numPr>
-          <w:ilvl w:val="0"/>
-          <w:numId w:val="4"/>
-        </w:numPr>
-        <w:spacing w:line="360" w:lineRule="auto"/>
-        <w:rPr>
-          <w:rFonts w:ascii="Times New Roman" w:hAnsi="Times New Roman" w:cs="Times New Roman"/>
-        </w:rPr>
-      </w:pPr>
-      <w:r>
-        <w:rPr>
-          <w:rFonts w:ascii="Times New Roman" w:hAnsi="Times New Roman" w:cs="Times New Roman"/>
-        </w:rPr>
-        <w:t>Compare Full Order Model (FOM) vs Reduced Order Model (ROM) implementations in terms of runtime and memory usage:</w:t>
+        <w:t>Which functions dominate computation time?</w:t>
       </w:r>
     </w:p>
     <w:p>
@@ -207,7 +207,7 @@
         <w:rPr>
           <w:rFonts w:ascii="Times New Roman" w:hAnsi="Times New Roman" w:cs="Times New Roman"/>
         </w:rPr>
-        <w:t xml:space="preserve">Can either or both implementations be improved further? </w:t>
+        <w:t>How does ROM reduce those calls or their dimensionality?</w:t>
       </w:r>
     </w:p>
     <w:p>
@@ -1473,27 +1473,9 @@
   </w:num>
   <w:num w:numId="4" w16cid:durableId="1762799016">
     <w:abstractNumId w:val="2"/>
-    <w:lvlOverride w:ilvl="0"/>
-    <w:lvlOverride w:ilvl="1"/>
-    <w:lvlOverride w:ilvl="2"/>
-    <w:lvlOverride w:ilvl="3"/>
-    <w:lvlOverride w:ilvl="4"/>
-    <w:lvlOverride w:ilvl="5"/>
-    <w:lvlOverride w:ilvl="6"/>
-    <w:lvlOverride w:ilvl="7"/>
-    <w:lvlOverride w:ilvl="8"/>
   </w:num>
   <w:num w:numId="5" w16cid:durableId="433015805">
     <w:abstractNumId w:val="3"/>
-    <w:lvlOverride w:ilvl="0"/>
-    <w:lvlOverride w:ilvl="1"/>
-    <w:lvlOverride w:ilvl="2"/>
-    <w:lvlOverride w:ilvl="3"/>
-    <w:lvlOverride w:ilvl="4"/>
-    <w:lvlOverride w:ilvl="5"/>
-    <w:lvlOverride w:ilvl="6"/>
-    <w:lvlOverride w:ilvl="7"/>
-    <w:lvlOverride w:ilvl="8"/>
   </w:num>
 </w:numbering>
 </file>
@@ -2094,6 +2076,7 @@
   <w:style w:type="character" w:default="1" w:styleId="DefaultParagraphFont">
     <w:name w:val="Default Paragraph Font"/>
     <w:uiPriority w:val="1"/>
+    <w:semiHidden/>
     <w:unhideWhenUsed/>
   </w:style>
   <w:style w:type="table" w:default="1" w:styleId="TableNormal">

</xml_diff>